<commit_message>
Novo formato tabuleiro e peões!
Novo tabuleiro Hexágonal;
Novos peões em 3D para o jogo.
</commit_message>
<xml_diff>
--- a/Prog-poly/Questionarios/Questionário sem respostas - cx texto.docx
+++ b/Prog-poly/Questionarios/Questionário sem respostas - cx texto.docx
@@ -2290,7 +2290,7 @@
                               <w:pStyle w:val="PargrafodaLista"/>
                               <w:numPr>
                                 <w:ilvl w:val="0"/>
-                                <w:numId w:val="3"/>
+                                <w:numId w:val="11"/>
                               </w:numPr>
                               <w:spacing w:after="0" w:line="240" w:lineRule="auto"/>
                               <w:jc w:val="both"/>
@@ -2432,7 +2432,7 @@
                         <w:pStyle w:val="PargrafodaLista"/>
                         <w:numPr>
                           <w:ilvl w:val="0"/>
-                          <w:numId w:val="3"/>
+                          <w:numId w:val="11"/>
                         </w:numPr>
                         <w:spacing w:after="0" w:line="240" w:lineRule="auto"/>
                         <w:jc w:val="both"/>
@@ -20495,6 +20495,7 @@
                                 <w:szCs w:val="24"/>
                               </w:rPr>
                             </w:pPr>
+                            <w:bookmarkStart w:id="33" w:name="_GoBack"/>
                             <w:r>
                               <w:rPr>
                                 <w:rFonts w:ascii="Arial" w:hAnsi="Arial" w:cs="Arial"/>
@@ -20503,10 +20504,10 @@
                                 <w:szCs w:val="24"/>
                               </w:rPr>
                               <w:drawing>
-                                <wp:inline distT="0" distB="0" distL="0" distR="0" wp14:anchorId="1062D327" wp14:editId="129BCC70">
-                                  <wp:extent cx="2994264" cy="1659638"/>
-                                  <wp:effectExtent l="0" t="0" r="0" b="0"/>
-                                  <wp:docPr id="2" name="Imagem 2" descr="https://i1.wp.com/www.diegomacedo.com.br/wp-content/uploads/2010/06/for.gif"/>
+                                <wp:inline distT="0" distB="0" distL="0" distR="0" wp14:anchorId="44086F4B" wp14:editId="7BFC549D">
+                                  <wp:extent cx="1606550" cy="1610269"/>
+                                  <wp:effectExtent l="0" t="0" r="0" b="9525"/>
+                                  <wp:docPr id="7" name="Imagem 7"/>
                                   <wp:cNvGraphicFramePr>
                                     <a:graphicFrameLocks xmlns:a="http://schemas.openxmlformats.org/drawingml/2006/main" noChangeAspect="1"/>
                                   </wp:cNvGraphicFramePr>
@@ -20514,7 +20515,7 @@
                                     <a:graphicData uri="http://schemas.openxmlformats.org/drawingml/2006/picture">
                                       <pic:pic xmlns:pic="http://schemas.openxmlformats.org/drawingml/2006/picture">
                                         <pic:nvPicPr>
-                                          <pic:cNvPr id="0" name="Picture 1" descr="https://i1.wp.com/www.diegomacedo.com.br/wp-content/uploads/2010/06/for.gif"/>
+                                          <pic:cNvPr id="0" name="Picture 2"/>
                                           <pic:cNvPicPr>
                                             <a:picLocks noChangeAspect="1" noChangeArrowheads="1"/>
                                           </pic:cNvPicPr>
@@ -20535,7 +20536,7 @@
                                         <pic:spPr bwMode="auto">
                                           <a:xfrm>
                                             <a:off x="0" y="0"/>
-                                            <a:ext cx="3084417" cy="1709608"/>
+                                            <a:ext cx="1642393" cy="1646195"/>
                                           </a:xfrm>
                                           <a:prstGeom prst="rect">
                                             <a:avLst/>
@@ -20551,6 +20552,7 @@
                                 </wp:inline>
                               </w:drawing>
                             </w:r>
+                            <w:bookmarkEnd w:id="33"/>
                           </w:p>
                           <w:p>
                             <w:pPr>
@@ -20695,7 +20697,7 @@
                           <w:szCs w:val="24"/>
                         </w:rPr>
                       </w:pPr>
-                      <w:bookmarkStart w:id="33" w:name="_Hlk2018105"/>
+                      <w:bookmarkStart w:id="34" w:name="_Hlk2018105"/>
                       <w:r>
                         <w:rPr>
                           <w:rFonts w:ascii="Arial" w:hAnsi="Arial" w:cs="Arial"/>
@@ -20725,6 +20727,7 @@
                           <w:szCs w:val="24"/>
                         </w:rPr>
                       </w:pPr>
+                      <w:bookmarkStart w:id="35" w:name="_GoBack"/>
                       <w:r>
                         <w:rPr>
                           <w:rFonts w:ascii="Arial" w:hAnsi="Arial" w:cs="Arial"/>
@@ -20733,10 +20736,10 @@
                           <w:szCs w:val="24"/>
                         </w:rPr>
                         <w:drawing>
-                          <wp:inline distT="0" distB="0" distL="0" distR="0" wp14:anchorId="1062D327" wp14:editId="129BCC70">
-                            <wp:extent cx="2994264" cy="1659638"/>
-                            <wp:effectExtent l="0" t="0" r="0" b="0"/>
-                            <wp:docPr id="2" name="Imagem 2" descr="https://i1.wp.com/www.diegomacedo.com.br/wp-content/uploads/2010/06/for.gif"/>
+                          <wp:inline distT="0" distB="0" distL="0" distR="0" wp14:anchorId="44086F4B" wp14:editId="7BFC549D">
+                            <wp:extent cx="1606550" cy="1610269"/>
+                            <wp:effectExtent l="0" t="0" r="0" b="9525"/>
+                            <wp:docPr id="7" name="Imagem 7"/>
                             <wp:cNvGraphicFramePr>
                               <a:graphicFrameLocks xmlns:a="http://schemas.openxmlformats.org/drawingml/2006/main" noChangeAspect="1"/>
                             </wp:cNvGraphicFramePr>
@@ -20744,7 +20747,7 @@
                               <a:graphicData uri="http://schemas.openxmlformats.org/drawingml/2006/picture">
                                 <pic:pic xmlns:pic="http://schemas.openxmlformats.org/drawingml/2006/picture">
                                   <pic:nvPicPr>
-                                    <pic:cNvPr id="0" name="Picture 1" descr="https://i1.wp.com/www.diegomacedo.com.br/wp-content/uploads/2010/06/for.gif"/>
+                                    <pic:cNvPr id="0" name="Picture 2"/>
                                     <pic:cNvPicPr>
                                       <a:picLocks noChangeAspect="1" noChangeArrowheads="1"/>
                                     </pic:cNvPicPr>
@@ -20765,7 +20768,7 @@
                                   <pic:spPr bwMode="auto">
                                     <a:xfrm>
                                       <a:off x="0" y="0"/>
-                                      <a:ext cx="3084417" cy="1709608"/>
+                                      <a:ext cx="1642393" cy="1646195"/>
                                     </a:xfrm>
                                     <a:prstGeom prst="rect">
                                       <a:avLst/>
@@ -20781,6 +20784,7 @@
                           </wp:inline>
                         </w:drawing>
                       </w:r>
+                      <w:bookmarkEnd w:id="35"/>
                     </w:p>
                     <w:p>
                       <w:pPr>
@@ -20882,7 +20886,7 @@
                         <w:t xml:space="preserve"> (Faça enquanto)</w:t>
                       </w:r>
                     </w:p>
-                    <w:bookmarkEnd w:id="33"/>
+                    <w:bookmarkEnd w:id="34"/>
                     <w:p>
                       <w:pPr>
                         <w:rPr>
@@ -20988,10 +20992,10 @@
                                 <w:szCs w:val="24"/>
                               </w:rPr>
                               <w:drawing>
-                                <wp:inline distT="0" distB="0" distL="0" distR="0" wp14:anchorId="3810ABFE" wp14:editId="0DC989D8">
-                                  <wp:extent cx="2113224" cy="1630393"/>
-                                  <wp:effectExtent l="0" t="0" r="1905" b="8255"/>
-                                  <wp:docPr id="84" name="Imagem 84" descr="Estrutura de repetiÃ§Ã£o enquanto em lÃ³gica de programaÃ§Ã£o"/>
+                                <wp:inline distT="0" distB="0" distL="0" distR="0" wp14:anchorId="7B906DF6" wp14:editId="02F5F0FA">
+                                  <wp:extent cx="1524277" cy="1561530"/>
+                                  <wp:effectExtent l="0" t="0" r="0" b="635"/>
+                                  <wp:docPr id="6" name="Imagem 6"/>
                                   <wp:cNvGraphicFramePr>
                                     <a:graphicFrameLocks xmlns:a="http://schemas.openxmlformats.org/drawingml/2006/main" noChangeAspect="1"/>
                                   </wp:cNvGraphicFramePr>
@@ -20999,7 +21003,7 @@
                                     <a:graphicData uri="http://schemas.openxmlformats.org/drawingml/2006/picture">
                                       <pic:pic xmlns:pic="http://schemas.openxmlformats.org/drawingml/2006/picture">
                                         <pic:nvPicPr>
-                                          <pic:cNvPr id="0" name="Picture 1" descr="Estrutura de repetiÃ§Ã£o enquanto em lÃ³gica de programaÃ§Ã£o"/>
+                                          <pic:cNvPr id="0" name="Picture 1"/>
                                           <pic:cNvPicPr>
                                             <a:picLocks noChangeAspect="1" noChangeArrowheads="1"/>
                                           </pic:cNvPicPr>
@@ -21020,7 +21024,7 @@
                                         <pic:spPr bwMode="auto">
                                           <a:xfrm>
                                             <a:off x="0" y="0"/>
-                                            <a:ext cx="2153914" cy="1661786"/>
+                                            <a:ext cx="1581156" cy="1619799"/>
                                           </a:xfrm>
                                           <a:prstGeom prst="rect">
                                             <a:avLst/>
@@ -21220,10 +21224,10 @@
                           <w:szCs w:val="24"/>
                         </w:rPr>
                         <w:drawing>
-                          <wp:inline distT="0" distB="0" distL="0" distR="0" wp14:anchorId="3810ABFE" wp14:editId="0DC989D8">
-                            <wp:extent cx="2113224" cy="1630393"/>
-                            <wp:effectExtent l="0" t="0" r="1905" b="8255"/>
-                            <wp:docPr id="84" name="Imagem 84" descr="Estrutura de repetiÃ§Ã£o enquanto em lÃ³gica de programaÃ§Ã£o"/>
+                          <wp:inline distT="0" distB="0" distL="0" distR="0" wp14:anchorId="7B906DF6" wp14:editId="02F5F0FA">
+                            <wp:extent cx="1524277" cy="1561530"/>
+                            <wp:effectExtent l="0" t="0" r="0" b="635"/>
+                            <wp:docPr id="6" name="Imagem 6"/>
                             <wp:cNvGraphicFramePr>
                               <a:graphicFrameLocks xmlns:a="http://schemas.openxmlformats.org/drawingml/2006/main" noChangeAspect="1"/>
                             </wp:cNvGraphicFramePr>
@@ -21231,7 +21235,7 @@
                               <a:graphicData uri="http://schemas.openxmlformats.org/drawingml/2006/picture">
                                 <pic:pic xmlns:pic="http://schemas.openxmlformats.org/drawingml/2006/picture">
                                   <pic:nvPicPr>
-                                    <pic:cNvPr id="0" name="Picture 1" descr="Estrutura de repetiÃ§Ã£o enquanto em lÃ³gica de programaÃ§Ã£o"/>
+                                    <pic:cNvPr id="0" name="Picture 1"/>
                                     <pic:cNvPicPr>
                                       <a:picLocks noChangeAspect="1" noChangeArrowheads="1"/>
                                     </pic:cNvPicPr>
@@ -21252,7 +21256,7 @@
                                   <pic:spPr bwMode="auto">
                                     <a:xfrm>
                                       <a:off x="0" y="0"/>
-                                      <a:ext cx="2153914" cy="1661786"/>
+                                      <a:ext cx="1581156" cy="1619799"/>
                                     </a:xfrm>
                                     <a:prstGeom prst="rect">
                                       <a:avLst/>
@@ -25473,8 +25477,6 @@
                                 <w:szCs w:val="24"/>
                               </w:rPr>
                             </w:pPr>
-                            <w:bookmarkStart w:id="34" w:name="_GoBack"/>
-                            <w:bookmarkEnd w:id="34"/>
                           </w:p>
                         </w:txbxContent>
                       </wps:txbx>
@@ -25602,8 +25604,6 @@
                           <w:szCs w:val="24"/>
                         </w:rPr>
                       </w:pPr>
-                      <w:bookmarkStart w:id="35" w:name="_GoBack"/>
-                      <w:bookmarkEnd w:id="35"/>
                     </w:p>
                   </w:txbxContent>
                 </v:textbox>
@@ -26798,7 +26798,7 @@
   <w:abstractNum w:abstractNumId="6" w15:restartNumberingAfterBreak="0">
     <w:nsid w:val="0EF87126"/>
     <w:multiLevelType w:val="hybridMultilevel"/>
-    <w:tmpl w:val="86CCA4FA"/>
+    <w:tmpl w:val="677A1FE6"/>
     <w:lvl w:ilvl="0" w:tplc="04160017">
       <w:start w:val="1"/>
       <w:numFmt w:val="lowerLetter"/>
@@ -30064,6 +30064,92 @@
     </w:lvl>
   </w:abstractNum>
   <w:abstractNum w:abstractNumId="44" w15:restartNumberingAfterBreak="0">
+    <w:nsid w:val="3F7A7560"/>
+    <w:multiLevelType w:val="hybridMultilevel"/>
+    <w:tmpl w:val="86CCA4FA"/>
+    <w:lvl w:ilvl="0" w:tplc="04160017">
+      <w:start w:val="1"/>
+      <w:numFmt w:val="lowerLetter"/>
+      <w:lvlText w:val="%1)"/>
+      <w:lvlJc w:val="left"/>
+      <w:pPr>
+        <w:ind w:left="720" w:hanging="360"/>
+      </w:pPr>
+    </w:lvl>
+    <w:lvl w:ilvl="1" w:tplc="04160019" w:tentative="1">
+      <w:start w:val="1"/>
+      <w:numFmt w:val="lowerLetter"/>
+      <w:lvlText w:val="%2."/>
+      <w:lvlJc w:val="left"/>
+      <w:pPr>
+        <w:ind w:left="1440" w:hanging="360"/>
+      </w:pPr>
+    </w:lvl>
+    <w:lvl w:ilvl="2" w:tplc="0416001B" w:tentative="1">
+      <w:start w:val="1"/>
+      <w:numFmt w:val="lowerRoman"/>
+      <w:lvlText w:val="%3."/>
+      <w:lvlJc w:val="right"/>
+      <w:pPr>
+        <w:ind w:left="2160" w:hanging="180"/>
+      </w:pPr>
+    </w:lvl>
+    <w:lvl w:ilvl="3" w:tplc="0416000F" w:tentative="1">
+      <w:start w:val="1"/>
+      <w:numFmt w:val="decimal"/>
+      <w:lvlText w:val="%4."/>
+      <w:lvlJc w:val="left"/>
+      <w:pPr>
+        <w:ind w:left="2880" w:hanging="360"/>
+      </w:pPr>
+    </w:lvl>
+    <w:lvl w:ilvl="4" w:tplc="04160019" w:tentative="1">
+      <w:start w:val="1"/>
+      <w:numFmt w:val="lowerLetter"/>
+      <w:lvlText w:val="%5."/>
+      <w:lvlJc w:val="left"/>
+      <w:pPr>
+        <w:ind w:left="3600" w:hanging="360"/>
+      </w:pPr>
+    </w:lvl>
+    <w:lvl w:ilvl="5" w:tplc="0416001B" w:tentative="1">
+      <w:start w:val="1"/>
+      <w:numFmt w:val="lowerRoman"/>
+      <w:lvlText w:val="%6."/>
+      <w:lvlJc w:val="right"/>
+      <w:pPr>
+        <w:ind w:left="4320" w:hanging="180"/>
+      </w:pPr>
+    </w:lvl>
+    <w:lvl w:ilvl="6" w:tplc="0416000F" w:tentative="1">
+      <w:start w:val="1"/>
+      <w:numFmt w:val="decimal"/>
+      <w:lvlText w:val="%7."/>
+      <w:lvlJc w:val="left"/>
+      <w:pPr>
+        <w:ind w:left="5040" w:hanging="360"/>
+      </w:pPr>
+    </w:lvl>
+    <w:lvl w:ilvl="7" w:tplc="04160019" w:tentative="1">
+      <w:start w:val="1"/>
+      <w:numFmt w:val="lowerLetter"/>
+      <w:lvlText w:val="%8."/>
+      <w:lvlJc w:val="left"/>
+      <w:pPr>
+        <w:ind w:left="5760" w:hanging="360"/>
+      </w:pPr>
+    </w:lvl>
+    <w:lvl w:ilvl="8" w:tplc="0416001B" w:tentative="1">
+      <w:start w:val="1"/>
+      <w:numFmt w:val="lowerRoman"/>
+      <w:lvlText w:val="%9."/>
+      <w:lvlJc w:val="right"/>
+      <w:pPr>
+        <w:ind w:left="6480" w:hanging="180"/>
+      </w:pPr>
+    </w:lvl>
+  </w:abstractNum>
+  <w:abstractNum w:abstractNumId="45" w15:restartNumberingAfterBreak="0">
     <w:nsid w:val="43541FF8"/>
     <w:multiLevelType w:val="hybridMultilevel"/>
     <w:tmpl w:val="86CCA4FA"/>
@@ -30149,7 +30235,7 @@
       </w:pPr>
     </w:lvl>
   </w:abstractNum>
-  <w:abstractNum w:abstractNumId="45" w15:restartNumberingAfterBreak="0">
+  <w:abstractNum w:abstractNumId="46" w15:restartNumberingAfterBreak="0">
     <w:nsid w:val="45144468"/>
     <w:multiLevelType w:val="hybridMultilevel"/>
     <w:tmpl w:val="86CCA4FA"/>
@@ -30235,7 +30321,7 @@
       </w:pPr>
     </w:lvl>
   </w:abstractNum>
-  <w:abstractNum w:abstractNumId="46" w15:restartNumberingAfterBreak="0">
+  <w:abstractNum w:abstractNumId="47" w15:restartNumberingAfterBreak="0">
     <w:nsid w:val="451F6F8C"/>
     <w:multiLevelType w:val="hybridMultilevel"/>
     <w:tmpl w:val="4CCED56E"/>
@@ -30321,7 +30407,7 @@
       </w:pPr>
     </w:lvl>
   </w:abstractNum>
-  <w:abstractNum w:abstractNumId="47" w15:restartNumberingAfterBreak="0">
+  <w:abstractNum w:abstractNumId="48" w15:restartNumberingAfterBreak="0">
     <w:nsid w:val="45E64F61"/>
     <w:multiLevelType w:val="hybridMultilevel"/>
     <w:tmpl w:val="86CCA4FA"/>
@@ -30407,7 +30493,7 @@
       </w:pPr>
     </w:lvl>
   </w:abstractNum>
-  <w:abstractNum w:abstractNumId="48" w15:restartNumberingAfterBreak="0">
+  <w:abstractNum w:abstractNumId="49" w15:restartNumberingAfterBreak="0">
     <w:nsid w:val="49B430CB"/>
     <w:multiLevelType w:val="hybridMultilevel"/>
     <w:tmpl w:val="86CCA4FA"/>
@@ -30493,7 +30579,7 @@
       </w:pPr>
     </w:lvl>
   </w:abstractNum>
-  <w:abstractNum w:abstractNumId="49" w15:restartNumberingAfterBreak="0">
+  <w:abstractNum w:abstractNumId="50" w15:restartNumberingAfterBreak="0">
     <w:nsid w:val="4A1129D1"/>
     <w:multiLevelType w:val="hybridMultilevel"/>
     <w:tmpl w:val="86CCA4FA"/>
@@ -30579,7 +30665,7 @@
       </w:pPr>
     </w:lvl>
   </w:abstractNum>
-  <w:abstractNum w:abstractNumId="50" w15:restartNumberingAfterBreak="0">
+  <w:abstractNum w:abstractNumId="51" w15:restartNumberingAfterBreak="0">
     <w:nsid w:val="4C7437BC"/>
     <w:multiLevelType w:val="hybridMultilevel"/>
     <w:tmpl w:val="86CCA4FA"/>
@@ -30665,7 +30751,7 @@
       </w:pPr>
     </w:lvl>
   </w:abstractNum>
-  <w:abstractNum w:abstractNumId="51" w15:restartNumberingAfterBreak="0">
+  <w:abstractNum w:abstractNumId="52" w15:restartNumberingAfterBreak="0">
     <w:nsid w:val="4F3914DF"/>
     <w:multiLevelType w:val="hybridMultilevel"/>
     <w:tmpl w:val="CC0A2CCA"/>
@@ -30751,7 +30837,7 @@
       </w:pPr>
     </w:lvl>
   </w:abstractNum>
-  <w:abstractNum w:abstractNumId="52" w15:restartNumberingAfterBreak="0">
+  <w:abstractNum w:abstractNumId="53" w15:restartNumberingAfterBreak="0">
     <w:nsid w:val="520F5DAD"/>
     <w:multiLevelType w:val="hybridMultilevel"/>
     <w:tmpl w:val="90384EEC"/>
@@ -30837,7 +30923,7 @@
       </w:pPr>
     </w:lvl>
   </w:abstractNum>
-  <w:abstractNum w:abstractNumId="53" w15:restartNumberingAfterBreak="0">
+  <w:abstractNum w:abstractNumId="54" w15:restartNumberingAfterBreak="0">
     <w:nsid w:val="52E42BDD"/>
     <w:multiLevelType w:val="hybridMultilevel"/>
     <w:tmpl w:val="7E726B18"/>
@@ -30923,7 +31009,7 @@
       </w:pPr>
     </w:lvl>
   </w:abstractNum>
-  <w:abstractNum w:abstractNumId="54" w15:restartNumberingAfterBreak="0">
+  <w:abstractNum w:abstractNumId="55" w15:restartNumberingAfterBreak="0">
     <w:nsid w:val="5459329C"/>
     <w:multiLevelType w:val="hybridMultilevel"/>
     <w:tmpl w:val="86CCA4FA"/>
@@ -31009,7 +31095,7 @@
       </w:pPr>
     </w:lvl>
   </w:abstractNum>
-  <w:abstractNum w:abstractNumId="55" w15:restartNumberingAfterBreak="0">
+  <w:abstractNum w:abstractNumId="56" w15:restartNumberingAfterBreak="0">
     <w:nsid w:val="55695223"/>
     <w:multiLevelType w:val="hybridMultilevel"/>
     <w:tmpl w:val="86CCA4FA"/>
@@ -31095,7 +31181,7 @@
       </w:pPr>
     </w:lvl>
   </w:abstractNum>
-  <w:abstractNum w:abstractNumId="56" w15:restartNumberingAfterBreak="0">
+  <w:abstractNum w:abstractNumId="57" w15:restartNumberingAfterBreak="0">
     <w:nsid w:val="5A9D7201"/>
     <w:multiLevelType w:val="hybridMultilevel"/>
     <w:tmpl w:val="D7D217F6"/>
@@ -31181,7 +31267,7 @@
       </w:pPr>
     </w:lvl>
   </w:abstractNum>
-  <w:abstractNum w:abstractNumId="57" w15:restartNumberingAfterBreak="0">
+  <w:abstractNum w:abstractNumId="58" w15:restartNumberingAfterBreak="0">
     <w:nsid w:val="5F423110"/>
     <w:multiLevelType w:val="hybridMultilevel"/>
     <w:tmpl w:val="86CCA4FA"/>
@@ -31267,7 +31353,7 @@
       </w:pPr>
     </w:lvl>
   </w:abstractNum>
-  <w:abstractNum w:abstractNumId="58" w15:restartNumberingAfterBreak="0">
+  <w:abstractNum w:abstractNumId="59" w15:restartNumberingAfterBreak="0">
     <w:nsid w:val="61780AB7"/>
     <w:multiLevelType w:val="hybridMultilevel"/>
     <w:tmpl w:val="86CCA4FA"/>
@@ -31353,7 +31439,7 @@
       </w:pPr>
     </w:lvl>
   </w:abstractNum>
-  <w:abstractNum w:abstractNumId="59" w15:restartNumberingAfterBreak="0">
+  <w:abstractNum w:abstractNumId="60" w15:restartNumberingAfterBreak="0">
     <w:nsid w:val="671C7993"/>
     <w:multiLevelType w:val="hybridMultilevel"/>
     <w:tmpl w:val="E9DAEE78"/>
@@ -31439,7 +31525,7 @@
       </w:pPr>
     </w:lvl>
   </w:abstractNum>
-  <w:abstractNum w:abstractNumId="60" w15:restartNumberingAfterBreak="0">
+  <w:abstractNum w:abstractNumId="61" w15:restartNumberingAfterBreak="0">
     <w:nsid w:val="6B252C15"/>
     <w:multiLevelType w:val="hybridMultilevel"/>
     <w:tmpl w:val="86CCA4FA"/>
@@ -31525,7 +31611,7 @@
       </w:pPr>
     </w:lvl>
   </w:abstractNum>
-  <w:abstractNum w:abstractNumId="61" w15:restartNumberingAfterBreak="0">
+  <w:abstractNum w:abstractNumId="62" w15:restartNumberingAfterBreak="0">
     <w:nsid w:val="6C19427F"/>
     <w:multiLevelType w:val="hybridMultilevel"/>
     <w:tmpl w:val="7DA0CC98"/>
@@ -31611,7 +31697,7 @@
       </w:pPr>
     </w:lvl>
   </w:abstractNum>
-  <w:abstractNum w:abstractNumId="62" w15:restartNumberingAfterBreak="0">
+  <w:abstractNum w:abstractNumId="63" w15:restartNumberingAfterBreak="0">
     <w:nsid w:val="6ED06B2B"/>
     <w:multiLevelType w:val="hybridMultilevel"/>
     <w:tmpl w:val="46F2286E"/>
@@ -31697,7 +31783,7 @@
       </w:pPr>
     </w:lvl>
   </w:abstractNum>
-  <w:abstractNum w:abstractNumId="63" w15:restartNumberingAfterBreak="0">
+  <w:abstractNum w:abstractNumId="64" w15:restartNumberingAfterBreak="0">
     <w:nsid w:val="708456D4"/>
     <w:multiLevelType w:val="hybridMultilevel"/>
     <w:tmpl w:val="86CCA4FA"/>
@@ -31783,7 +31869,7 @@
       </w:pPr>
     </w:lvl>
   </w:abstractNum>
-  <w:abstractNum w:abstractNumId="64" w15:restartNumberingAfterBreak="0">
+  <w:abstractNum w:abstractNumId="65" w15:restartNumberingAfterBreak="0">
     <w:nsid w:val="70984F7A"/>
     <w:multiLevelType w:val="hybridMultilevel"/>
     <w:tmpl w:val="A8C081B4"/>
@@ -31869,7 +31955,7 @@
       </w:pPr>
     </w:lvl>
   </w:abstractNum>
-  <w:abstractNum w:abstractNumId="65" w15:restartNumberingAfterBreak="0">
+  <w:abstractNum w:abstractNumId="66" w15:restartNumberingAfterBreak="0">
     <w:nsid w:val="73D16DA2"/>
     <w:multiLevelType w:val="hybridMultilevel"/>
     <w:tmpl w:val="86CCA4FA"/>
@@ -31955,7 +32041,7 @@
       </w:pPr>
     </w:lvl>
   </w:abstractNum>
-  <w:abstractNum w:abstractNumId="66" w15:restartNumberingAfterBreak="0">
+  <w:abstractNum w:abstractNumId="67" w15:restartNumberingAfterBreak="0">
     <w:nsid w:val="75C269EE"/>
     <w:multiLevelType w:val="hybridMultilevel"/>
     <w:tmpl w:val="46F2286E"/>
@@ -32041,7 +32127,7 @@
       </w:pPr>
     </w:lvl>
   </w:abstractNum>
-  <w:abstractNum w:abstractNumId="67" w15:restartNumberingAfterBreak="0">
+  <w:abstractNum w:abstractNumId="68" w15:restartNumberingAfterBreak="0">
     <w:nsid w:val="784C490D"/>
     <w:multiLevelType w:val="hybridMultilevel"/>
     <w:tmpl w:val="86CCA4FA"/>
@@ -32127,7 +32213,7 @@
       </w:pPr>
     </w:lvl>
   </w:abstractNum>
-  <w:abstractNum w:abstractNumId="68" w15:restartNumberingAfterBreak="0">
+  <w:abstractNum w:abstractNumId="69" w15:restartNumberingAfterBreak="0">
     <w:nsid w:val="7858184D"/>
     <w:multiLevelType w:val="hybridMultilevel"/>
     <w:tmpl w:val="B86A567A"/>
@@ -32213,7 +32299,7 @@
       </w:pPr>
     </w:lvl>
   </w:abstractNum>
-  <w:abstractNum w:abstractNumId="69" w15:restartNumberingAfterBreak="0">
+  <w:abstractNum w:abstractNumId="70" w15:restartNumberingAfterBreak="0">
     <w:nsid w:val="79184D77"/>
     <w:multiLevelType w:val="hybridMultilevel"/>
     <w:tmpl w:val="86CCA4FA"/>
@@ -32299,7 +32385,7 @@
       </w:pPr>
     </w:lvl>
   </w:abstractNum>
-  <w:abstractNum w:abstractNumId="70" w15:restartNumberingAfterBreak="0">
+  <w:abstractNum w:abstractNumId="71" w15:restartNumberingAfterBreak="0">
     <w:nsid w:val="79835A5B"/>
     <w:multiLevelType w:val="hybridMultilevel"/>
     <w:tmpl w:val="86CCA4FA"/>
@@ -32385,7 +32471,7 @@
       </w:pPr>
     </w:lvl>
   </w:abstractNum>
-  <w:abstractNum w:abstractNumId="71" w15:restartNumberingAfterBreak="0">
+  <w:abstractNum w:abstractNumId="72" w15:restartNumberingAfterBreak="0">
     <w:nsid w:val="7C3C69F2"/>
     <w:multiLevelType w:val="hybridMultilevel"/>
     <w:tmpl w:val="2FA41292"/>
@@ -32471,7 +32557,7 @@
       </w:pPr>
     </w:lvl>
   </w:abstractNum>
-  <w:abstractNum w:abstractNumId="72" w15:restartNumberingAfterBreak="0">
+  <w:abstractNum w:abstractNumId="73" w15:restartNumberingAfterBreak="0">
     <w:nsid w:val="7E414CA8"/>
     <w:multiLevelType w:val="hybridMultilevel"/>
     <w:tmpl w:val="29726E56"/>
@@ -32564,7 +32650,7 @@
     <w:abstractNumId w:val="31"/>
   </w:num>
   <w:num w:numId="3">
-    <w:abstractNumId w:val="57"/>
+    <w:abstractNumId w:val="58"/>
   </w:num>
   <w:num w:numId="4">
     <w:abstractNumId w:val="8"/>
@@ -32576,13 +32662,13 @@
     <w:abstractNumId w:val="36"/>
   </w:num>
   <w:num w:numId="7">
-    <w:abstractNumId w:val="50"/>
+    <w:abstractNumId w:val="51"/>
   </w:num>
   <w:num w:numId="8">
-    <w:abstractNumId w:val="44"/>
+    <w:abstractNumId w:val="45"/>
   </w:num>
   <w:num w:numId="9">
-    <w:abstractNumId w:val="56"/>
+    <w:abstractNumId w:val="57"/>
   </w:num>
   <w:num w:numId="10">
     <w:abstractNumId w:val="24"/>
@@ -32597,7 +32683,7 @@
     <w:abstractNumId w:val="22"/>
   </w:num>
   <w:num w:numId="14">
-    <w:abstractNumId w:val="45"/>
+    <w:abstractNumId w:val="46"/>
   </w:num>
   <w:num w:numId="15">
     <w:abstractNumId w:val="23"/>
@@ -32606,25 +32692,25 @@
     <w:abstractNumId w:val="17"/>
   </w:num>
   <w:num w:numId="17">
-    <w:abstractNumId w:val="59"/>
+    <w:abstractNumId w:val="60"/>
   </w:num>
   <w:num w:numId="18">
-    <w:abstractNumId w:val="64"/>
+    <w:abstractNumId w:val="65"/>
   </w:num>
   <w:num w:numId="19">
-    <w:abstractNumId w:val="71"/>
+    <w:abstractNumId w:val="72"/>
   </w:num>
   <w:num w:numId="20">
     <w:abstractNumId w:val="41"/>
   </w:num>
   <w:num w:numId="21">
-    <w:abstractNumId w:val="55"/>
+    <w:abstractNumId w:val="56"/>
   </w:num>
   <w:num w:numId="22">
-    <w:abstractNumId w:val="66"/>
+    <w:abstractNumId w:val="67"/>
   </w:num>
   <w:num w:numId="23">
-    <w:abstractNumId w:val="62"/>
+    <w:abstractNumId w:val="63"/>
   </w:num>
   <w:num w:numId="24">
     <w:abstractNumId w:val="40"/>
@@ -32636,7 +32722,7 @@
     <w:abstractNumId w:val="29"/>
   </w:num>
   <w:num w:numId="27">
-    <w:abstractNumId w:val="52"/>
+    <w:abstractNumId w:val="53"/>
   </w:num>
   <w:num w:numId="28">
     <w:abstractNumId w:val="27"/>
@@ -32645,7 +32731,7 @@
     <w:abstractNumId w:val="11"/>
   </w:num>
   <w:num w:numId="30">
-    <w:abstractNumId w:val="54"/>
+    <w:abstractNumId w:val="55"/>
   </w:num>
   <w:num w:numId="31">
     <w:abstractNumId w:val="39"/>
@@ -32660,28 +32746,28 @@
     <w:abstractNumId w:val="1"/>
   </w:num>
   <w:num w:numId="35">
-    <w:abstractNumId w:val="60"/>
+    <w:abstractNumId w:val="61"/>
   </w:num>
   <w:num w:numId="36">
     <w:abstractNumId w:val="2"/>
   </w:num>
   <w:num w:numId="37">
-    <w:abstractNumId w:val="58"/>
+    <w:abstractNumId w:val="59"/>
   </w:num>
   <w:num w:numId="38">
-    <w:abstractNumId w:val="65"/>
+    <w:abstractNumId w:val="66"/>
   </w:num>
   <w:num w:numId="39">
     <w:abstractNumId w:val="10"/>
   </w:num>
   <w:num w:numId="40">
-    <w:abstractNumId w:val="53"/>
+    <w:abstractNumId w:val="54"/>
   </w:num>
   <w:num w:numId="41">
     <w:abstractNumId w:val="0"/>
   </w:num>
   <w:num w:numId="42">
-    <w:abstractNumId w:val="48"/>
+    <w:abstractNumId w:val="49"/>
   </w:num>
   <w:num w:numId="43">
     <w:abstractNumId w:val="26"/>
@@ -32696,13 +32782,13 @@
     <w:abstractNumId w:val="15"/>
   </w:num>
   <w:num w:numId="47">
-    <w:abstractNumId w:val="47"/>
+    <w:abstractNumId w:val="48"/>
   </w:num>
   <w:num w:numId="48">
-    <w:abstractNumId w:val="49"/>
+    <w:abstractNumId w:val="50"/>
   </w:num>
   <w:num w:numId="49">
-    <w:abstractNumId w:val="69"/>
+    <w:abstractNumId w:val="70"/>
   </w:num>
   <w:num w:numId="50">
     <w:abstractNumId w:val="33"/>
@@ -32714,37 +32800,37 @@
     <w:abstractNumId w:val="37"/>
   </w:num>
   <w:num w:numId="53">
-    <w:abstractNumId w:val="72"/>
+    <w:abstractNumId w:val="73"/>
   </w:num>
   <w:num w:numId="54">
     <w:abstractNumId w:val="7"/>
   </w:num>
   <w:num w:numId="55">
-    <w:abstractNumId w:val="67"/>
+    <w:abstractNumId w:val="68"/>
   </w:num>
   <w:num w:numId="56">
-    <w:abstractNumId w:val="63"/>
+    <w:abstractNumId w:val="64"/>
   </w:num>
   <w:num w:numId="57">
     <w:abstractNumId w:val="18"/>
   </w:num>
   <w:num w:numId="58">
-    <w:abstractNumId w:val="70"/>
+    <w:abstractNumId w:val="71"/>
   </w:num>
   <w:num w:numId="59">
     <w:abstractNumId w:val="34"/>
   </w:num>
   <w:num w:numId="60">
-    <w:abstractNumId w:val="68"/>
+    <w:abstractNumId w:val="69"/>
   </w:num>
   <w:num w:numId="61">
-    <w:abstractNumId w:val="46"/>
+    <w:abstractNumId w:val="47"/>
   </w:num>
   <w:num w:numId="62">
     <w:abstractNumId w:val="20"/>
   </w:num>
   <w:num w:numId="63">
-    <w:abstractNumId w:val="51"/>
+    <w:abstractNumId w:val="52"/>
   </w:num>
   <w:num w:numId="64">
     <w:abstractNumId w:val="32"/>
@@ -32756,7 +32842,7 @@
     <w:abstractNumId w:val="14"/>
   </w:num>
   <w:num w:numId="67">
-    <w:abstractNumId w:val="61"/>
+    <w:abstractNumId w:val="62"/>
   </w:num>
   <w:num w:numId="68">
     <w:abstractNumId w:val="4"/>
@@ -32775,6 +32861,9 @@
   </w:num>
   <w:num w:numId="73">
     <w:abstractNumId w:val="13"/>
+  </w:num>
+  <w:num w:numId="74">
+    <w:abstractNumId w:val="44"/>
   </w:num>
   <w:numIdMacAtCleanup w:val="73"/>
 </w:numbering>
@@ -33338,6 +33427,36 @@
     <w:uiPriority w:val="99"/>
     <w:rsid w:val="00BC7985"/>
   </w:style>
+  <w:style w:type="paragraph" w:styleId="Textodebalo">
+    <w:name w:val="Balloon Text"/>
+    <w:basedOn w:val="Normal"/>
+    <w:link w:val="TextodebaloChar"/>
+    <w:uiPriority w:val="99"/>
+    <w:semiHidden/>
+    <w:unhideWhenUsed/>
+    <w:rsid w:val="00EF4A63"/>
+    <w:pPr>
+      <w:spacing w:after="0" w:line="240" w:lineRule="auto"/>
+    </w:pPr>
+    <w:rPr>
+      <w:rFonts w:ascii="Segoe UI" w:hAnsi="Segoe UI" w:cs="Segoe UI"/>
+      <w:sz w:val="18"/>
+      <w:szCs w:val="18"/>
+    </w:rPr>
+  </w:style>
+  <w:style w:type="character" w:customStyle="1" w:styleId="TextodebaloChar">
+    <w:name w:val="Texto de balão Char"/>
+    <w:basedOn w:val="Fontepargpadro"/>
+    <w:link w:val="Textodebalo"/>
+    <w:uiPriority w:val="99"/>
+    <w:semiHidden/>
+    <w:rsid w:val="00EF4A63"/>
+    <w:rPr>
+      <w:rFonts w:ascii="Segoe UI" w:hAnsi="Segoe UI" w:cs="Segoe UI"/>
+      <w:sz w:val="18"/>
+      <w:szCs w:val="18"/>
+    </w:rPr>
+  </w:style>
 </w:styles>
 </file>
 

</xml_diff>